<commit_message>
fix books, add chem
</commit_message>
<xml_diff>
--- a/images/Resume/Resume.docx
+++ b/images/Resume/Resume.docx
@@ -313,29 +313,7 @@
                   <w:sz w:val="22"/>
                   <w:szCs w:val="22"/>
                 </w:rPr>
-                <w:t>linkedin.com/in/</w:t>
-              </w:r>
-              <w:proofErr w:type="spellStart"/>
-              <w:r>
-                <w:rPr>
-                  <w:rFonts w:ascii="Lucida Sans" w:eastAsia="Open Sans" w:hAnsi="Lucida Sans" w:cs="Open Sans"/>
-                  <w:b/>
-                  <w:color w:val="274A14"/>
-                  <w:sz w:val="22"/>
-                  <w:szCs w:val="22"/>
-                </w:rPr>
-                <w:t>sullivan</w:t>
-              </w:r>
-              <w:proofErr w:type="spellEnd"/>
-              <w:r>
-                <w:rPr>
-                  <w:rFonts w:ascii="Lucida Sans" w:eastAsia="Open Sans" w:hAnsi="Lucida Sans" w:cs="Open Sans"/>
-                  <w:b/>
-                  <w:color w:val="274A14"/>
-                  <w:sz w:val="22"/>
-                  <w:szCs w:val="22"/>
-                </w:rPr>
-                <w:t>-hart</w:t>
+                <w:t>linkedin.com/in/sullivan-hart</w:t>
               </w:r>
             </w:hyperlink>
           </w:p>
@@ -1787,7 +1765,7 @@
                 <w:sz w:val="20"/>
                 <w:szCs w:val="20"/>
               </w:rPr>
-              <w:t>60</w:t>
+              <w:t>100</w:t>
             </w:r>
             <w:r>
               <w:rPr>

</xml_diff>